<commit_message>
Add Live Demo buttons for all projects with deployment placeholders
</commit_message>
<xml_diff>
--- a/Masood Nazari CV.docx
+++ b/Masood Nazari CV.docx
@@ -104,6 +104,19 @@
           </w:rPr>
           <w:t>LinkedIn</w:t>
         </w:r>
+      </w:hyperlink>
+      <w:r>
+        <w:t xml:space="preserve"> | </w:t>
+      </w:r>
+      <w:hyperlink r:id="rId8" w:history="1">
+        <w:proofErr w:type="spellStart"/>
+        <w:r>
+          <w:rPr>
+            <w:rStyle w:val="Hyperlink"/>
+          </w:rPr>
+          <w:t>Github</w:t>
+        </w:r>
+        <w:proofErr w:type="spellEnd"/>
       </w:hyperlink>
     </w:p>
     <w:p>

</xml_diff>

<commit_message>
Update CV with latest information
</commit_message>
<xml_diff>
--- a/Masood Nazari CV.docx
+++ b/Masood Nazari CV.docx
@@ -53,7 +53,7 @@
           <w:kern w:val="0"/>
           <w14:ligatures w14:val="none"/>
         </w:rPr>
-        <w:t>Data &amp; BI Analyst | AI &amp; Machine Learning | SQL, Python, R | ETL Pipelines, KPI Dashboards &amp; Automation</w:t>
+        <w:t>Data &amp; BI Analyst | Healthcare &amp; Fintech | AI &amp; Analytics Engineering</w:t>
       </w:r>
     </w:p>
     <w:p>
@@ -2462,16 +2462,304 @@
     </w:p>
     <w:p>
       <w:pPr>
-        <w:pStyle w:val="ListParagraph"/>
+        <w:pStyle w:val="Heading1"/>
+        <w:spacing w:before="121"/>
+        <w:rPr>
+          <w:color w:val="4471C4"/>
+          <w:spacing w:val="-2"/>
+          <w:w w:val="110"/>
+        </w:rPr>
+      </w:pPr>
+      <w:r>
+        <w:rPr>
+          <w:color w:val="4471C4"/>
+          <w:spacing w:val="-2"/>
+          <w:w w:val="110"/>
+        </w:rPr>
+        <w:t>Key Portfolio Projects</w:t>
+      </w:r>
+    </w:p>
+    <w:p>
+      <w:pPr>
+        <w:pBdr>
+          <w:bottom w:val="single" w:sz="4" w:space="1" w:color="auto"/>
+        </w:pBdr>
         <w:spacing w:after="0"/>
         <w:jc w:val="both"/>
         <w:rPr>
-          <w:rFonts w:eastAsia="Times New Roman" w:cstheme="minorHAnsi"/>
-          <w:kern w:val="0"/>
-          <w:lang w:eastAsia="zh-CN"/>
-          <w14:ligatures w14:val="none"/>
-        </w:rPr>
-      </w:pPr>
+          <w:rFonts w:cstheme="minorHAnsi"/>
+          <w:b/>
+          <w:bCs/>
+        </w:rPr>
+      </w:pPr>
+      <w:r>
+        <w:rPr>
+          <w:rFonts w:cstheme="minorHAnsi"/>
+          <w:b/>
+          <w:bCs/>
+        </w:rPr>
+        <w:t>Fraud Detection Dashboard API | Personal Project | 2024</w:t>
+      </w:r>
+    </w:p>
+    <w:p>
+      <w:pPr>
+        <w:pStyle w:val="ListParagraph"/>
+        <w:numPr>
+          <w:ilvl w:val="0"/>
+          <w:numId w:val="21"/>
+        </w:numPr>
+        <w:spacing w:after="0"/>
+        <w:jc w:val="both"/>
+        <w:rPr>
+          <w:rFonts w:eastAsia="Times New Roman" w:cstheme="minorHAnsi"/>
+          <w:kern w:val="0"/>
+          <w:lang w:eastAsia="zh-CN"/>
+          <w14:ligatures w14:val="none"/>
+        </w:rPr>
+      </w:pPr>
+      <w:r>
+        <w:rPr>
+          <w:rFonts w:eastAsia="Times New Roman" w:cstheme="minorHAnsi"/>
+          <w:kern w:val="0"/>
+          <w:lang w:eastAsia="zh-CN"/>
+          <w14:ligatures w14:val="none"/>
+        </w:rPr>
+        <w:t xml:space="preserve">Built production-ready </w:t>
+      </w:r>
+      <w:proofErr w:type="spellStart"/>
+      <w:r>
+        <w:rPr>
+          <w:rFonts w:eastAsia="Times New Roman" w:cstheme="minorHAnsi"/>
+          <w:kern w:val="0"/>
+          <w:lang w:eastAsia="zh-CN"/>
+          <w14:ligatures w14:val="none"/>
+        </w:rPr>
+        <w:t>FastAPI</w:t>
+      </w:r>
+      <w:proofErr w:type="spellEnd"/>
+      <w:r>
+        <w:rPr>
+          <w:rFonts w:eastAsia="Times New Roman" w:cstheme="minorHAnsi"/>
+          <w:kern w:val="0"/>
+          <w:lang w:eastAsia="zh-CN"/>
+          <w14:ligatures w14:val="none"/>
+        </w:rPr>
+        <w:t xml:space="preserve"> backend with ML monitoring, network analysis, and explainable AI capabilities; processes 5M+ transactions with sub-second response times, features 18 interactive analytics tiles, and enables real-time fraud ring detection and money mule account identification.</w:t>
+      </w:r>
+    </w:p>
+    <w:p>
+      <w:pPr>
+        <w:pStyle w:val="ListParagraph"/>
+        <w:numPr>
+          <w:ilvl w:val="0"/>
+          <w:numId w:val="21"/>
+        </w:numPr>
+        <w:spacing w:after="0"/>
+        <w:jc w:val="both"/>
+        <w:rPr>
+          <w:rFonts w:eastAsia="Times New Roman" w:cstheme="minorHAnsi"/>
+          <w:kern w:val="0"/>
+          <w:lang w:eastAsia="zh-CN"/>
+          <w14:ligatures w14:val="none"/>
+        </w:rPr>
+      </w:pPr>
+      <w:r>
+        <w:rPr>
+          <w:rFonts w:eastAsia="Times New Roman" w:cstheme="minorHAnsi"/>
+          <w:kern w:val="0"/>
+          <w:lang w:eastAsia="zh-CN"/>
+          <w14:ligatures w14:val="none"/>
+        </w:rPr>
+        <w:t>Demonstrated 3,700% ROI potential through comprehensive model monitoring, drift detection, and 24-hour predictive risk scoring for financial institutions.</w:t>
+      </w:r>
+    </w:p>
+    <w:p>
+      <w:pPr>
+        <w:pBdr>
+          <w:bottom w:val="single" w:sz="4" w:space="1" w:color="auto"/>
+        </w:pBdr>
+        <w:spacing w:after="0"/>
+        <w:jc w:val="both"/>
+        <w:rPr>
+          <w:rFonts w:cstheme="minorHAnsi"/>
+          <w:b/>
+          <w:bCs/>
+        </w:rPr>
+      </w:pPr>
+      <w:r>
+        <w:rPr>
+          <w:rFonts w:cstheme="minorHAnsi"/>
+          <w:b/>
+          <w:bCs/>
+        </w:rPr>
+        <w:t>Bank Marketing Analytics Dashboard | Personal Project | 2024</w:t>
+      </w:r>
+    </w:p>
+    <w:p>
+      <w:pPr>
+        <w:pStyle w:val="ListParagraph"/>
+        <w:numPr>
+          <w:ilvl w:val="0"/>
+          <w:numId w:val="21"/>
+        </w:numPr>
+        <w:spacing w:after="0"/>
+        <w:jc w:val="both"/>
+        <w:rPr>
+          <w:rFonts w:eastAsia="Times New Roman" w:cstheme="minorHAnsi"/>
+          <w:kern w:val="0"/>
+          <w:lang w:eastAsia="zh-CN"/>
+          <w14:ligatures w14:val="none"/>
+        </w:rPr>
+      </w:pPr>
+      <w:r>
+        <w:rPr>
+          <w:rFonts w:eastAsia="Times New Roman" w:cstheme="minorHAnsi"/>
+          <w:kern w:val="0"/>
+          <w:lang w:eastAsia="zh-CN"/>
+          <w14:ligatures w14:val="none"/>
+        </w:rPr>
+        <w:t xml:space="preserve">Developed full-stack ML analytics platform (React/Flask + </w:t>
+      </w:r>
+      <w:proofErr w:type="spellStart"/>
+      <w:r>
+        <w:rPr>
+          <w:rFonts w:eastAsia="Times New Roman" w:cstheme="minorHAnsi"/>
+          <w:kern w:val="0"/>
+          <w:lang w:eastAsia="zh-CN"/>
+          <w14:ligatures w14:val="none"/>
+        </w:rPr>
+        <w:t>Streamlit</w:t>
+      </w:r>
+      <w:proofErr w:type="spellEnd"/>
+      <w:r>
+        <w:rPr>
+          <w:rFonts w:eastAsia="Times New Roman" w:cstheme="minorHAnsi"/>
+          <w:kern w:val="0"/>
+          <w:lang w:eastAsia="zh-CN"/>
+          <w14:ligatures w14:val="none"/>
+        </w:rPr>
+        <w:t>) featuring 6 ML algorithms for subscription prediction, achieving 90.5%+ accuracy, K-Means customer segmentation, and contact optimisation analysis.</w:t>
+      </w:r>
+    </w:p>
+    <w:p>
+      <w:pPr>
+        <w:pStyle w:val="ListParagraph"/>
+        <w:numPr>
+          <w:ilvl w:val="0"/>
+          <w:numId w:val="21"/>
+        </w:numPr>
+        <w:spacing w:after="0"/>
+        <w:jc w:val="both"/>
+        <w:rPr>
+          <w:rFonts w:eastAsia="Times New Roman" w:cstheme="minorHAnsi"/>
+          <w:kern w:val="0"/>
+          <w:lang w:eastAsia="zh-CN"/>
+          <w14:ligatures w14:val="none"/>
+        </w:rPr>
+      </w:pPr>
+      <w:r>
+        <w:rPr>
+          <w:rFonts w:eastAsia="Times New Roman" w:cstheme="minorHAnsi"/>
+          <w:kern w:val="0"/>
+          <w:lang w:eastAsia="zh-CN"/>
+          <w14:ligatures w14:val="none"/>
+        </w:rPr>
+        <w:t>Analysed 41,188+ customers to enable pre-call customer scoring, 15-20% conversion improvement through segmentation, and optimal contact frequency strategies for financial institutions.</w:t>
+      </w:r>
+    </w:p>
+    <w:p>
+      <w:pPr>
+        <w:pBdr>
+          <w:bottom w:val="single" w:sz="4" w:space="1" w:color="auto"/>
+        </w:pBdr>
+        <w:spacing w:after="0"/>
+        <w:jc w:val="both"/>
+        <w:rPr>
+          <w:rFonts w:cstheme="minorHAnsi"/>
+          <w:b/>
+          <w:bCs/>
+        </w:rPr>
+      </w:pPr>
+      <w:r>
+        <w:rPr>
+          <w:rFonts w:cstheme="minorHAnsi"/>
+          <w:b/>
+          <w:bCs/>
+        </w:rPr>
+        <w:t>NIHR Research Intelligence Dashboard | University of Southampton | 2024</w:t>
+      </w:r>
+    </w:p>
+    <w:p>
+      <w:pPr>
+        <w:pStyle w:val="ListParagraph"/>
+        <w:numPr>
+          <w:ilvl w:val="0"/>
+          <w:numId w:val="21"/>
+        </w:numPr>
+        <w:spacing w:after="0"/>
+        <w:jc w:val="both"/>
+        <w:rPr>
+          <w:rFonts w:eastAsia="Times New Roman" w:cstheme="minorHAnsi"/>
+          <w:kern w:val="0"/>
+          <w:lang w:eastAsia="zh-CN"/>
+          <w14:ligatures w14:val="none"/>
+        </w:rPr>
+      </w:pPr>
+      <w:r>
+        <w:rPr>
+          <w:rFonts w:eastAsia="Times New Roman" w:cstheme="minorHAnsi"/>
+          <w:kern w:val="0"/>
+          <w:lang w:eastAsia="zh-CN"/>
+          <w14:ligatures w14:val="none"/>
+        </w:rPr>
+        <w:t xml:space="preserve">Architected comprehensive BI platform (4,492 lines, </w:t>
+      </w:r>
+      <w:proofErr w:type="spellStart"/>
+      <w:r>
+        <w:rPr>
+          <w:rFonts w:eastAsia="Times New Roman" w:cstheme="minorHAnsi"/>
+          <w:kern w:val="0"/>
+          <w:lang w:eastAsia="zh-CN"/>
+          <w14:ligatures w14:val="none"/>
+        </w:rPr>
+        <w:t>Streamlit</w:t>
+      </w:r>
+      <w:proofErr w:type="spellEnd"/>
+      <w:r>
+        <w:rPr>
+          <w:rFonts w:eastAsia="Times New Roman" w:cstheme="minorHAnsi"/>
+          <w:kern w:val="0"/>
+          <w:lang w:eastAsia="zh-CN"/>
+          <w14:ligatures w14:val="none"/>
+        </w:rPr>
+        <w:t>/Python) with automated ETL, analysing £171.6M research portfolio across 11 research programmes and 314 constituencies.</w:t>
+      </w:r>
+    </w:p>
+    <w:p>
+      <w:pPr>
+        <w:pStyle w:val="ListParagraph"/>
+        <w:numPr>
+          <w:ilvl w:val="0"/>
+          <w:numId w:val="21"/>
+        </w:numPr>
+        <w:spacing w:after="0"/>
+        <w:jc w:val="both"/>
+        <w:rPr>
+          <w:rFonts w:eastAsia="Times New Roman" w:cstheme="minorHAnsi"/>
+          <w:kern w:val="0"/>
+          <w:lang w:eastAsia="zh-CN"/>
+          <w14:ligatures w14:val="none"/>
+        </w:rPr>
+      </w:pPr>
+      <w:r>
+        <w:rPr>
+          <w:rFonts w:eastAsia="Times New Roman" w:cstheme="minorHAnsi"/>
+          <w:kern w:val="0"/>
+          <w:lang w:eastAsia="zh-CN"/>
+          <w14:ligatures w14:val="none"/>
+        </w:rPr>
+        <w:t xml:space="preserve"> Demonstrated 122:1 ROI potential and £116K-£172K projected annual savings through 70% faster reporting, parliament-ready visualisations, and data quality scoring (73.6%).</w:t>
+      </w:r>
     </w:p>
     <w:p>
       <w:pPr>

</xml_diff>